<commit_message>
WIP list support for html formatter
</commit_message>
<xml_diff>
--- a/test/datasets/test_sample.docx
+++ b/test/datasets/test_sample.docx
@@ -100,13 +100,7 @@
               </w:drawing>
             </w:r>
             <w:r>
-              <w:rPr>
-                <w:rFonts w:eastAsia="Calibri" w:cs=""/>
-                <w:kern w:val="0"/>
-                <w:sz w:val="22"/>
-                <w:szCs w:val="22"/>
-                <w:lang w:val="en-US" w:eastAsia="en-US" w:bidi="ar-SA"/>
-              </w:rPr>
+              <w:rPr/>
               <w:drawing>
                 <wp:inline distT="0" distB="0" distL="0" distR="0">
                   <wp:extent cx="1009650" cy="1009650"/>
@@ -323,6 +317,61 @@
               <w:t>date : {d.date :convDate(X,L)}</w:t>
             </w:r>
           </w:p>
+          <w:p>
+            <w:pPr>
+              <w:pStyle w:val="Normal"/>
+              <w:widowControl w:val="false"/>
+              <w:suppressAutoHyphens w:val="true"/>
+              <w:spacing w:lineRule="auto" w:line="240" w:before="0" w:after="0"/>
+              <w:jc w:val="right"/>
+              <w:rPr>
+                <w:kern w:val="0"/>
+                <w:lang w:eastAsia="en-US" w:bidi="ar-SA"/>
+              </w:rPr>
+            </w:pPr>
+            <w:r>
+              <w:rPr>
+                <w:kern w:val="0"/>
+                <w:lang w:eastAsia="en-US" w:bidi="ar-SA"/>
+              </w:rPr>
+            </w:r>
+          </w:p>
+          <w:p>
+            <w:pPr>
+              <w:pStyle w:val="Normal"/>
+              <w:widowControl w:val="false"/>
+              <w:numPr>
+                <w:ilvl w:val="0"/>
+                <w:numId w:val="1"/>
+              </w:numPr>
+              <w:suppressAutoHyphens w:val="true"/>
+              <w:spacing w:lineRule="auto" w:line="240" w:before="0" w:after="0"/>
+              <w:jc w:val="right"/>
+              <w:rPr/>
+            </w:pPr>
+            <w:r>
+              <w:rPr/>
+              <w:t>1</w:t>
+            </w:r>
+          </w:p>
+          <w:p>
+            <w:pPr>
+              <w:pStyle w:val="Normal"/>
+              <w:widowControl w:val="false"/>
+              <w:numPr>
+                <w:ilvl w:val="0"/>
+                <w:numId w:val="2"/>
+              </w:numPr>
+              <w:suppressAutoHyphens w:val="true"/>
+              <w:spacing w:lineRule="auto" w:line="240" w:before="0" w:after="0"/>
+              <w:jc w:val="right"/>
+              <w:rPr/>
+            </w:pPr>
+            <w:r>
+              <w:rPr/>
+              <w:t>2</w:t>
+            </w:r>
+          </w:p>
         </w:tc>
       </w:tr>
     </w:tbl>
@@ -988,6 +1037,395 @@
     </w:sectPr>
   </w:body>
 </w:document>
+</file>
+
+<file path=word/numbering.xml><?xml version="1.0" encoding="utf-8"?>
+<w:numbering xmlns:w="http://schemas.openxmlformats.org/wordprocessingml/2006/main" xmlns:o="urn:schemas-microsoft-com:office:office" xmlns:r="http://schemas.openxmlformats.org/officeDocument/2006/relationships" xmlns:v="urn:schemas-microsoft-com:vml" xmlns:mc="http://schemas.openxmlformats.org/markup-compatibility/2006" xmlns:w14="http://schemas.microsoft.com/office/word/2010/wordml" mc:Ignorable="w14">
+  <w:abstractNum w:abstractNumId="1">
+    <w:lvl w:ilvl="0">
+      <w:start w:val="1"/>
+      <w:numFmt w:val="bullet"/>
+      <w:lvlText w:val=""/>
+      <w:lvlJc w:val="left"/>
+      <w:pPr>
+        <w:tabs>
+          <w:tab w:val="num" w:pos="720"/>
+        </w:tabs>
+        <w:ind w:left="720" w:hanging="360"/>
+      </w:pPr>
+      <w:rPr>
+        <w:rFonts w:ascii="Symbol" w:hAnsi="Symbol" w:cs="Symbol" w:hint="default"/>
+      </w:rPr>
+    </w:lvl>
+    <w:lvl w:ilvl="1">
+      <w:start w:val="1"/>
+      <w:numFmt w:val="bullet"/>
+      <w:lvlText w:val="◦"/>
+      <w:lvlJc w:val="left"/>
+      <w:pPr>
+        <w:tabs>
+          <w:tab w:val="num" w:pos="1080"/>
+        </w:tabs>
+        <w:ind w:left="1080" w:hanging="360"/>
+      </w:pPr>
+      <w:rPr>
+        <w:rFonts w:ascii="OpenSymbol" w:hAnsi="OpenSymbol" w:cs="OpenSymbol" w:hint="default"/>
+      </w:rPr>
+    </w:lvl>
+    <w:lvl w:ilvl="2">
+      <w:start w:val="1"/>
+      <w:numFmt w:val="bullet"/>
+      <w:lvlText w:val="▪"/>
+      <w:lvlJc w:val="left"/>
+      <w:pPr>
+        <w:tabs>
+          <w:tab w:val="num" w:pos="1440"/>
+        </w:tabs>
+        <w:ind w:left="1440" w:hanging="360"/>
+      </w:pPr>
+      <w:rPr>
+        <w:rFonts w:ascii="OpenSymbol" w:hAnsi="OpenSymbol" w:cs="OpenSymbol" w:hint="default"/>
+      </w:rPr>
+    </w:lvl>
+    <w:lvl w:ilvl="3">
+      <w:start w:val="1"/>
+      <w:numFmt w:val="bullet"/>
+      <w:lvlText w:val=""/>
+      <w:lvlJc w:val="left"/>
+      <w:pPr>
+        <w:tabs>
+          <w:tab w:val="num" w:pos="1800"/>
+        </w:tabs>
+        <w:ind w:left="1800" w:hanging="360"/>
+      </w:pPr>
+      <w:rPr>
+        <w:rFonts w:ascii="Symbol" w:hAnsi="Symbol" w:cs="Symbol" w:hint="default"/>
+      </w:rPr>
+    </w:lvl>
+    <w:lvl w:ilvl="4">
+      <w:start w:val="1"/>
+      <w:numFmt w:val="bullet"/>
+      <w:lvlText w:val="◦"/>
+      <w:lvlJc w:val="left"/>
+      <w:pPr>
+        <w:tabs>
+          <w:tab w:val="num" w:pos="2160"/>
+        </w:tabs>
+        <w:ind w:left="2160" w:hanging="360"/>
+      </w:pPr>
+      <w:rPr>
+        <w:rFonts w:ascii="OpenSymbol" w:hAnsi="OpenSymbol" w:cs="OpenSymbol" w:hint="default"/>
+      </w:rPr>
+    </w:lvl>
+    <w:lvl w:ilvl="5">
+      <w:start w:val="1"/>
+      <w:numFmt w:val="bullet"/>
+      <w:lvlText w:val="▪"/>
+      <w:lvlJc w:val="left"/>
+      <w:pPr>
+        <w:tabs>
+          <w:tab w:val="num" w:pos="2520"/>
+        </w:tabs>
+        <w:ind w:left="2520" w:hanging="360"/>
+      </w:pPr>
+      <w:rPr>
+        <w:rFonts w:ascii="OpenSymbol" w:hAnsi="OpenSymbol" w:cs="OpenSymbol" w:hint="default"/>
+      </w:rPr>
+    </w:lvl>
+    <w:lvl w:ilvl="6">
+      <w:start w:val="1"/>
+      <w:numFmt w:val="bullet"/>
+      <w:lvlText w:val=""/>
+      <w:lvlJc w:val="left"/>
+      <w:pPr>
+        <w:tabs>
+          <w:tab w:val="num" w:pos="2880"/>
+        </w:tabs>
+        <w:ind w:left="2880" w:hanging="360"/>
+      </w:pPr>
+      <w:rPr>
+        <w:rFonts w:ascii="Symbol" w:hAnsi="Symbol" w:cs="Symbol" w:hint="default"/>
+      </w:rPr>
+    </w:lvl>
+    <w:lvl w:ilvl="7">
+      <w:start w:val="1"/>
+      <w:numFmt w:val="bullet"/>
+      <w:lvlText w:val="◦"/>
+      <w:lvlJc w:val="left"/>
+      <w:pPr>
+        <w:tabs>
+          <w:tab w:val="num" w:pos="3240"/>
+        </w:tabs>
+        <w:ind w:left="3240" w:hanging="360"/>
+      </w:pPr>
+      <w:rPr>
+        <w:rFonts w:ascii="OpenSymbol" w:hAnsi="OpenSymbol" w:cs="OpenSymbol" w:hint="default"/>
+      </w:rPr>
+    </w:lvl>
+    <w:lvl w:ilvl="8">
+      <w:start w:val="1"/>
+      <w:numFmt w:val="bullet"/>
+      <w:lvlText w:val="▪"/>
+      <w:lvlJc w:val="left"/>
+      <w:pPr>
+        <w:tabs>
+          <w:tab w:val="num" w:pos="3600"/>
+        </w:tabs>
+        <w:ind w:left="3600" w:hanging="360"/>
+      </w:pPr>
+      <w:rPr>
+        <w:rFonts w:ascii="OpenSymbol" w:hAnsi="OpenSymbol" w:cs="OpenSymbol" w:hint="default"/>
+      </w:rPr>
+    </w:lvl>
+  </w:abstractNum>
+  <w:abstractNum w:abstractNumId="2">
+    <w:lvl w:ilvl="0">
+      <w:start w:val="1"/>
+      <w:numFmt w:val="decimal"/>
+      <w:lvlText w:val="%1."/>
+      <w:lvlJc w:val="left"/>
+      <w:pPr>
+        <w:tabs>
+          <w:tab w:val="num" w:pos="720"/>
+        </w:tabs>
+        <w:ind w:left="720" w:hanging="360"/>
+      </w:pPr>
+      <w:rPr/>
+    </w:lvl>
+    <w:lvl w:ilvl="1">
+      <w:start w:val="1"/>
+      <w:numFmt w:val="decimal"/>
+      <w:lvlText w:val="%2."/>
+      <w:lvlJc w:val="left"/>
+      <w:pPr>
+        <w:tabs>
+          <w:tab w:val="num" w:pos="1080"/>
+        </w:tabs>
+        <w:ind w:left="1080" w:hanging="360"/>
+      </w:pPr>
+      <w:rPr/>
+    </w:lvl>
+    <w:lvl w:ilvl="2">
+      <w:start w:val="1"/>
+      <w:numFmt w:val="decimal"/>
+      <w:lvlText w:val="%3."/>
+      <w:lvlJc w:val="left"/>
+      <w:pPr>
+        <w:tabs>
+          <w:tab w:val="num" w:pos="1440"/>
+        </w:tabs>
+        <w:ind w:left="1440" w:hanging="360"/>
+      </w:pPr>
+      <w:rPr/>
+    </w:lvl>
+    <w:lvl w:ilvl="3">
+      <w:start w:val="1"/>
+      <w:numFmt w:val="decimal"/>
+      <w:lvlText w:val="%4."/>
+      <w:lvlJc w:val="left"/>
+      <w:pPr>
+        <w:tabs>
+          <w:tab w:val="num" w:pos="1800"/>
+        </w:tabs>
+        <w:ind w:left="1800" w:hanging="360"/>
+      </w:pPr>
+      <w:rPr/>
+    </w:lvl>
+    <w:lvl w:ilvl="4">
+      <w:start w:val="1"/>
+      <w:numFmt w:val="decimal"/>
+      <w:lvlText w:val="%5."/>
+      <w:lvlJc w:val="left"/>
+      <w:pPr>
+        <w:tabs>
+          <w:tab w:val="num" w:pos="2160"/>
+        </w:tabs>
+        <w:ind w:left="2160" w:hanging="360"/>
+      </w:pPr>
+      <w:rPr/>
+    </w:lvl>
+    <w:lvl w:ilvl="5">
+      <w:start w:val="1"/>
+      <w:numFmt w:val="decimal"/>
+      <w:lvlText w:val="%6."/>
+      <w:lvlJc w:val="left"/>
+      <w:pPr>
+        <w:tabs>
+          <w:tab w:val="num" w:pos="2520"/>
+        </w:tabs>
+        <w:ind w:left="2520" w:hanging="360"/>
+      </w:pPr>
+      <w:rPr/>
+    </w:lvl>
+    <w:lvl w:ilvl="6">
+      <w:start w:val="1"/>
+      <w:numFmt w:val="decimal"/>
+      <w:lvlText w:val="%7."/>
+      <w:lvlJc w:val="left"/>
+      <w:pPr>
+        <w:tabs>
+          <w:tab w:val="num" w:pos="2880"/>
+        </w:tabs>
+        <w:ind w:left="2880" w:hanging="360"/>
+      </w:pPr>
+      <w:rPr/>
+    </w:lvl>
+    <w:lvl w:ilvl="7">
+      <w:start w:val="1"/>
+      <w:numFmt w:val="decimal"/>
+      <w:lvlText w:val="%8."/>
+      <w:lvlJc w:val="left"/>
+      <w:pPr>
+        <w:tabs>
+          <w:tab w:val="num" w:pos="3240"/>
+        </w:tabs>
+        <w:ind w:left="3240" w:hanging="360"/>
+      </w:pPr>
+      <w:rPr/>
+    </w:lvl>
+    <w:lvl w:ilvl="8">
+      <w:start w:val="1"/>
+      <w:numFmt w:val="decimal"/>
+      <w:lvlText w:val="%9."/>
+      <w:lvlJc w:val="left"/>
+      <w:pPr>
+        <w:tabs>
+          <w:tab w:val="num" w:pos="3600"/>
+        </w:tabs>
+        <w:ind w:left="3600" w:hanging="360"/>
+      </w:pPr>
+      <w:rPr/>
+    </w:lvl>
+  </w:abstractNum>
+  <w:abstractNum w:abstractNumId="3">
+    <w:lvl w:ilvl="0">
+      <w:start w:val="1"/>
+      <w:numFmt w:val="none"/>
+      <w:suff w:val="nothing"/>
+      <w:lvlText w:val=""/>
+      <w:lvlJc w:val="left"/>
+      <w:pPr>
+        <w:tabs>
+          <w:tab w:val="num" w:pos="0"/>
+        </w:tabs>
+        <w:ind w:left="0" w:hanging="0"/>
+      </w:pPr>
+    </w:lvl>
+    <w:lvl w:ilvl="1">
+      <w:start w:val="1"/>
+      <w:numFmt w:val="none"/>
+      <w:suff w:val="nothing"/>
+      <w:lvlText w:val=""/>
+      <w:lvlJc w:val="left"/>
+      <w:pPr>
+        <w:tabs>
+          <w:tab w:val="num" w:pos="0"/>
+        </w:tabs>
+        <w:ind w:left="0" w:hanging="0"/>
+      </w:pPr>
+    </w:lvl>
+    <w:lvl w:ilvl="2">
+      <w:start w:val="1"/>
+      <w:numFmt w:val="none"/>
+      <w:suff w:val="nothing"/>
+      <w:lvlText w:val=""/>
+      <w:lvlJc w:val="left"/>
+      <w:pPr>
+        <w:tabs>
+          <w:tab w:val="num" w:pos="0"/>
+        </w:tabs>
+        <w:ind w:left="0" w:hanging="0"/>
+      </w:pPr>
+    </w:lvl>
+    <w:lvl w:ilvl="3">
+      <w:start w:val="1"/>
+      <w:numFmt w:val="none"/>
+      <w:suff w:val="nothing"/>
+      <w:lvlText w:val=""/>
+      <w:lvlJc w:val="left"/>
+      <w:pPr>
+        <w:tabs>
+          <w:tab w:val="num" w:pos="0"/>
+        </w:tabs>
+        <w:ind w:left="0" w:hanging="0"/>
+      </w:pPr>
+    </w:lvl>
+    <w:lvl w:ilvl="4">
+      <w:start w:val="1"/>
+      <w:numFmt w:val="none"/>
+      <w:suff w:val="nothing"/>
+      <w:lvlText w:val=""/>
+      <w:lvlJc w:val="left"/>
+      <w:pPr>
+        <w:tabs>
+          <w:tab w:val="num" w:pos="0"/>
+        </w:tabs>
+        <w:ind w:left="0" w:hanging="0"/>
+      </w:pPr>
+    </w:lvl>
+    <w:lvl w:ilvl="5">
+      <w:start w:val="1"/>
+      <w:numFmt w:val="none"/>
+      <w:suff w:val="nothing"/>
+      <w:lvlText w:val=""/>
+      <w:lvlJc w:val="left"/>
+      <w:pPr>
+        <w:tabs>
+          <w:tab w:val="num" w:pos="0"/>
+        </w:tabs>
+        <w:ind w:left="0" w:hanging="0"/>
+      </w:pPr>
+    </w:lvl>
+    <w:lvl w:ilvl="6">
+      <w:start w:val="1"/>
+      <w:numFmt w:val="none"/>
+      <w:suff w:val="nothing"/>
+      <w:lvlText w:val=""/>
+      <w:lvlJc w:val="left"/>
+      <w:pPr>
+        <w:tabs>
+          <w:tab w:val="num" w:pos="0"/>
+        </w:tabs>
+        <w:ind w:left="0" w:hanging="0"/>
+      </w:pPr>
+    </w:lvl>
+    <w:lvl w:ilvl="7">
+      <w:start w:val="1"/>
+      <w:numFmt w:val="none"/>
+      <w:suff w:val="nothing"/>
+      <w:lvlText w:val=""/>
+      <w:lvlJc w:val="left"/>
+      <w:pPr>
+        <w:tabs>
+          <w:tab w:val="num" w:pos="0"/>
+        </w:tabs>
+        <w:ind w:left="0" w:hanging="0"/>
+      </w:pPr>
+    </w:lvl>
+    <w:lvl w:ilvl="8">
+      <w:start w:val="1"/>
+      <w:numFmt w:val="none"/>
+      <w:suff w:val="nothing"/>
+      <w:lvlText w:val=""/>
+      <w:lvlJc w:val="left"/>
+      <w:pPr>
+        <w:tabs>
+          <w:tab w:val="num" w:pos="0"/>
+        </w:tabs>
+        <w:ind w:left="0" w:hanging="0"/>
+      </w:pPr>
+    </w:lvl>
+  </w:abstractNum>
+  <w:num w:numId="1">
+    <w:abstractNumId w:val="1"/>
+  </w:num>
+  <w:num w:numId="2">
+    <w:abstractNumId w:val="2"/>
+  </w:num>
+  <w:num w:numId="3">
+    <w:abstractNumId w:val="3"/>
+  </w:num>
+</w:numbering>
 </file>
 
 <file path=word/styles.xml><?xml version="1.0" encoding="utf-8"?>
@@ -1407,6 +1845,18 @@
     <w:qFormat/>
     <w:rPr/>
   </w:style>
+  <w:style w:type="character" w:styleId="Bullets">
+    <w:name w:val="Bullets"/>
+    <w:qFormat/>
+    <w:rPr>
+      <w:rFonts w:ascii="OpenSymbol" w:hAnsi="OpenSymbol" w:eastAsia="OpenSymbol" w:cs="OpenSymbol"/>
+    </w:rPr>
+  </w:style>
+  <w:style w:type="character" w:styleId="NumberingSymbols">
+    <w:name w:val="Numbering Symbols"/>
+    <w:qFormat/>
+    <w:rPr/>
+  </w:style>
   <w:style w:type="paragraph" w:styleId="Heading">
     <w:name w:val="Heading"/>
     <w:basedOn w:val="Normal"/>

</xml_diff>

<commit_message>
Finish ordered/unordered list support
</commit_message>
<xml_diff>
--- a/test/datasets/test_sample.docx
+++ b/test/datasets/test_sample.docx
@@ -258,6 +258,74 @@
               <w:t>{d.creation:formatD(h:mm a)}</w:t>
             </w:r>
           </w:p>
+          <w:p>
+            <w:pPr>
+              <w:pStyle w:val="Normal"/>
+              <w:widowControl w:val="false"/>
+              <w:suppressAutoHyphens w:val="true"/>
+              <w:spacing w:lineRule="auto" w:line="240" w:before="0" w:after="0"/>
+              <w:jc w:val="left"/>
+              <w:rPr>
+                <w:rFonts w:ascii="Roboto" w:hAnsi="Roboto" w:eastAsia="Roboto" w:cs="Roboto"/>
+                <w:b w:val="false"/>
+                <w:b w:val="false"/>
+                <w:bCs w:val="false"/>
+                <w:i/>
+                <w:i/>
+                <w:iCs/>
+                <w:color w:val="666666"/>
+                <w:kern w:val="0"/>
+                <w:sz w:val="20"/>
+                <w:szCs w:val="20"/>
+                <w:lang w:val="en-US" w:eastAsia="en-US" w:bidi="ar-SA"/>
+              </w:rPr>
+            </w:pPr>
+            <w:r>
+              <w:rPr>
+                <w:rFonts w:eastAsia="Roboto" w:cs="Roboto" w:ascii="Roboto" w:hAnsi="Roboto"/>
+                <w:b w:val="false"/>
+                <w:bCs w:val="false"/>
+                <w:i/>
+                <w:iCs/>
+                <w:color w:val="666666"/>
+                <w:kern w:val="0"/>
+                <w:sz w:val="20"/>
+                <w:szCs w:val="20"/>
+                <w:lang w:val="en-US" w:eastAsia="en-US" w:bidi="ar-SA"/>
+              </w:rPr>
+              <w:t>{d.html.top</w:t>
+            </w:r>
+            <w:r>
+              <w:rPr>
+                <w:rFonts w:eastAsia="Roboto" w:cs="Roboto" w:ascii="Roboto" w:hAnsi="Roboto"/>
+                <w:b w:val="false"/>
+                <w:bCs w:val="false"/>
+                <w:i/>
+                <w:iCs/>
+                <w:color w:val="666666"/>
+                <w:kern w:val="0"/>
+                <w:sz w:val="20"/>
+                <w:szCs w:val="20"/>
+                <w:lang w:val="en-US" w:eastAsia="en-US" w:bidi="ar-SA"/>
+              </w:rPr>
+              <w:t>Left</w:t>
+            </w:r>
+            <w:r>
+              <w:rPr>
+                <w:rFonts w:eastAsia="Roboto" w:cs="Roboto" w:ascii="Roboto" w:hAnsi="Roboto"/>
+                <w:b w:val="false"/>
+                <w:bCs w:val="false"/>
+                <w:i/>
+                <w:iCs/>
+                <w:color w:val="666666"/>
+                <w:kern w:val="0"/>
+                <w:sz w:val="20"/>
+                <w:szCs w:val="20"/>
+                <w:lang w:val="en-US" w:eastAsia="en-US" w:bidi="ar-SA"/>
+              </w:rPr>
+              <w:t>:html}</w:t>
+            </w:r>
+          </w:p>
         </w:tc>
         <w:tc>
           <w:tcPr>
@@ -331,45 +399,36 @@
             </w:pPr>
             <w:r>
               <w:rPr>
-                <w:kern w:val="0"/>
-                <w:lang w:eastAsia="en-US" w:bidi="ar-SA"/>
-              </w:rPr>
-            </w:r>
-          </w:p>
-          <w:p>
-            <w:pPr>
-              <w:pStyle w:val="Normal"/>
-              <w:widowControl w:val="false"/>
-              <w:numPr>
-                <w:ilvl w:val="0"/>
-                <w:numId w:val="1"/>
-              </w:numPr>
-              <w:suppressAutoHyphens w:val="true"/>
-              <w:spacing w:lineRule="auto" w:line="240" w:before="0" w:after="0"/>
-              <w:jc w:val="right"/>
-              <w:rPr/>
-            </w:pPr>
-            <w:r>
-              <w:rPr/>
-              <w:t>1</w:t>
-            </w:r>
-          </w:p>
-          <w:p>
-            <w:pPr>
-              <w:pStyle w:val="Normal"/>
-              <w:widowControl w:val="false"/>
-              <w:numPr>
-                <w:ilvl w:val="0"/>
-                <w:numId w:val="2"/>
-              </w:numPr>
-              <w:suppressAutoHyphens w:val="true"/>
-              <w:spacing w:lineRule="auto" w:line="240" w:before="0" w:after="0"/>
-              <w:jc w:val="right"/>
-              <w:rPr/>
-            </w:pPr>
-            <w:r>
-              <w:rPr/>
-              <w:t>2</w:t>
+                <w:rFonts w:eastAsia="Calibri" w:cs="Calibri"/>
+                <w:color w:val="666666"/>
+                <w:kern w:val="0"/>
+                <w:sz w:val="36"/>
+                <w:szCs w:val="36"/>
+                <w:lang w:val="en-US" w:eastAsia="en-US" w:bidi="ar-SA"/>
+              </w:rPr>
+              <w:t>{d.html.</w:t>
+            </w:r>
+            <w:r>
+              <w:rPr>
+                <w:rFonts w:eastAsia="Calibri" w:cs="Calibri"/>
+                <w:color w:val="666666"/>
+                <w:kern w:val="0"/>
+                <w:sz w:val="36"/>
+                <w:szCs w:val="36"/>
+                <w:lang w:val="en-US" w:eastAsia="en-US" w:bidi="ar-SA"/>
+              </w:rPr>
+              <w:t>topRight</w:t>
+            </w:r>
+            <w:r>
+              <w:rPr>
+                <w:rFonts w:eastAsia="Calibri" w:cs="Calibri"/>
+                <w:color w:val="666666"/>
+                <w:kern w:val="0"/>
+                <w:sz w:val="36"/>
+                <w:szCs w:val="36"/>
+                <w:lang w:val="en-US" w:eastAsia="en-US" w:bidi="ar-SA"/>
+              </w:rPr>
+              <w:t>:html}</w:t>
             </w:r>
           </w:p>
         </w:tc>
@@ -1037,395 +1096,6 @@
     </w:sectPr>
   </w:body>
 </w:document>
-</file>
-
-<file path=word/numbering.xml><?xml version="1.0" encoding="utf-8"?>
-<w:numbering xmlns:w="http://schemas.openxmlformats.org/wordprocessingml/2006/main" xmlns:o="urn:schemas-microsoft-com:office:office" xmlns:r="http://schemas.openxmlformats.org/officeDocument/2006/relationships" xmlns:v="urn:schemas-microsoft-com:vml" xmlns:mc="http://schemas.openxmlformats.org/markup-compatibility/2006" xmlns:w14="http://schemas.microsoft.com/office/word/2010/wordml" mc:Ignorable="w14">
-  <w:abstractNum w:abstractNumId="1">
-    <w:lvl w:ilvl="0">
-      <w:start w:val="1"/>
-      <w:numFmt w:val="bullet"/>
-      <w:lvlText w:val=""/>
-      <w:lvlJc w:val="left"/>
-      <w:pPr>
-        <w:tabs>
-          <w:tab w:val="num" w:pos="720"/>
-        </w:tabs>
-        <w:ind w:left="720" w:hanging="360"/>
-      </w:pPr>
-      <w:rPr>
-        <w:rFonts w:ascii="Symbol" w:hAnsi="Symbol" w:cs="Symbol" w:hint="default"/>
-      </w:rPr>
-    </w:lvl>
-    <w:lvl w:ilvl="1">
-      <w:start w:val="1"/>
-      <w:numFmt w:val="bullet"/>
-      <w:lvlText w:val="◦"/>
-      <w:lvlJc w:val="left"/>
-      <w:pPr>
-        <w:tabs>
-          <w:tab w:val="num" w:pos="1080"/>
-        </w:tabs>
-        <w:ind w:left="1080" w:hanging="360"/>
-      </w:pPr>
-      <w:rPr>
-        <w:rFonts w:ascii="OpenSymbol" w:hAnsi="OpenSymbol" w:cs="OpenSymbol" w:hint="default"/>
-      </w:rPr>
-    </w:lvl>
-    <w:lvl w:ilvl="2">
-      <w:start w:val="1"/>
-      <w:numFmt w:val="bullet"/>
-      <w:lvlText w:val="▪"/>
-      <w:lvlJc w:val="left"/>
-      <w:pPr>
-        <w:tabs>
-          <w:tab w:val="num" w:pos="1440"/>
-        </w:tabs>
-        <w:ind w:left="1440" w:hanging="360"/>
-      </w:pPr>
-      <w:rPr>
-        <w:rFonts w:ascii="OpenSymbol" w:hAnsi="OpenSymbol" w:cs="OpenSymbol" w:hint="default"/>
-      </w:rPr>
-    </w:lvl>
-    <w:lvl w:ilvl="3">
-      <w:start w:val="1"/>
-      <w:numFmt w:val="bullet"/>
-      <w:lvlText w:val=""/>
-      <w:lvlJc w:val="left"/>
-      <w:pPr>
-        <w:tabs>
-          <w:tab w:val="num" w:pos="1800"/>
-        </w:tabs>
-        <w:ind w:left="1800" w:hanging="360"/>
-      </w:pPr>
-      <w:rPr>
-        <w:rFonts w:ascii="Symbol" w:hAnsi="Symbol" w:cs="Symbol" w:hint="default"/>
-      </w:rPr>
-    </w:lvl>
-    <w:lvl w:ilvl="4">
-      <w:start w:val="1"/>
-      <w:numFmt w:val="bullet"/>
-      <w:lvlText w:val="◦"/>
-      <w:lvlJc w:val="left"/>
-      <w:pPr>
-        <w:tabs>
-          <w:tab w:val="num" w:pos="2160"/>
-        </w:tabs>
-        <w:ind w:left="2160" w:hanging="360"/>
-      </w:pPr>
-      <w:rPr>
-        <w:rFonts w:ascii="OpenSymbol" w:hAnsi="OpenSymbol" w:cs="OpenSymbol" w:hint="default"/>
-      </w:rPr>
-    </w:lvl>
-    <w:lvl w:ilvl="5">
-      <w:start w:val="1"/>
-      <w:numFmt w:val="bullet"/>
-      <w:lvlText w:val="▪"/>
-      <w:lvlJc w:val="left"/>
-      <w:pPr>
-        <w:tabs>
-          <w:tab w:val="num" w:pos="2520"/>
-        </w:tabs>
-        <w:ind w:left="2520" w:hanging="360"/>
-      </w:pPr>
-      <w:rPr>
-        <w:rFonts w:ascii="OpenSymbol" w:hAnsi="OpenSymbol" w:cs="OpenSymbol" w:hint="default"/>
-      </w:rPr>
-    </w:lvl>
-    <w:lvl w:ilvl="6">
-      <w:start w:val="1"/>
-      <w:numFmt w:val="bullet"/>
-      <w:lvlText w:val=""/>
-      <w:lvlJc w:val="left"/>
-      <w:pPr>
-        <w:tabs>
-          <w:tab w:val="num" w:pos="2880"/>
-        </w:tabs>
-        <w:ind w:left="2880" w:hanging="360"/>
-      </w:pPr>
-      <w:rPr>
-        <w:rFonts w:ascii="Symbol" w:hAnsi="Symbol" w:cs="Symbol" w:hint="default"/>
-      </w:rPr>
-    </w:lvl>
-    <w:lvl w:ilvl="7">
-      <w:start w:val="1"/>
-      <w:numFmt w:val="bullet"/>
-      <w:lvlText w:val="◦"/>
-      <w:lvlJc w:val="left"/>
-      <w:pPr>
-        <w:tabs>
-          <w:tab w:val="num" w:pos="3240"/>
-        </w:tabs>
-        <w:ind w:left="3240" w:hanging="360"/>
-      </w:pPr>
-      <w:rPr>
-        <w:rFonts w:ascii="OpenSymbol" w:hAnsi="OpenSymbol" w:cs="OpenSymbol" w:hint="default"/>
-      </w:rPr>
-    </w:lvl>
-    <w:lvl w:ilvl="8">
-      <w:start w:val="1"/>
-      <w:numFmt w:val="bullet"/>
-      <w:lvlText w:val="▪"/>
-      <w:lvlJc w:val="left"/>
-      <w:pPr>
-        <w:tabs>
-          <w:tab w:val="num" w:pos="3600"/>
-        </w:tabs>
-        <w:ind w:left="3600" w:hanging="360"/>
-      </w:pPr>
-      <w:rPr>
-        <w:rFonts w:ascii="OpenSymbol" w:hAnsi="OpenSymbol" w:cs="OpenSymbol" w:hint="default"/>
-      </w:rPr>
-    </w:lvl>
-  </w:abstractNum>
-  <w:abstractNum w:abstractNumId="2">
-    <w:lvl w:ilvl="0">
-      <w:start w:val="1"/>
-      <w:numFmt w:val="decimal"/>
-      <w:lvlText w:val="%1."/>
-      <w:lvlJc w:val="left"/>
-      <w:pPr>
-        <w:tabs>
-          <w:tab w:val="num" w:pos="720"/>
-        </w:tabs>
-        <w:ind w:left="720" w:hanging="360"/>
-      </w:pPr>
-      <w:rPr/>
-    </w:lvl>
-    <w:lvl w:ilvl="1">
-      <w:start w:val="1"/>
-      <w:numFmt w:val="decimal"/>
-      <w:lvlText w:val="%2."/>
-      <w:lvlJc w:val="left"/>
-      <w:pPr>
-        <w:tabs>
-          <w:tab w:val="num" w:pos="1080"/>
-        </w:tabs>
-        <w:ind w:left="1080" w:hanging="360"/>
-      </w:pPr>
-      <w:rPr/>
-    </w:lvl>
-    <w:lvl w:ilvl="2">
-      <w:start w:val="1"/>
-      <w:numFmt w:val="decimal"/>
-      <w:lvlText w:val="%3."/>
-      <w:lvlJc w:val="left"/>
-      <w:pPr>
-        <w:tabs>
-          <w:tab w:val="num" w:pos="1440"/>
-        </w:tabs>
-        <w:ind w:left="1440" w:hanging="360"/>
-      </w:pPr>
-      <w:rPr/>
-    </w:lvl>
-    <w:lvl w:ilvl="3">
-      <w:start w:val="1"/>
-      <w:numFmt w:val="decimal"/>
-      <w:lvlText w:val="%4."/>
-      <w:lvlJc w:val="left"/>
-      <w:pPr>
-        <w:tabs>
-          <w:tab w:val="num" w:pos="1800"/>
-        </w:tabs>
-        <w:ind w:left="1800" w:hanging="360"/>
-      </w:pPr>
-      <w:rPr/>
-    </w:lvl>
-    <w:lvl w:ilvl="4">
-      <w:start w:val="1"/>
-      <w:numFmt w:val="decimal"/>
-      <w:lvlText w:val="%5."/>
-      <w:lvlJc w:val="left"/>
-      <w:pPr>
-        <w:tabs>
-          <w:tab w:val="num" w:pos="2160"/>
-        </w:tabs>
-        <w:ind w:left="2160" w:hanging="360"/>
-      </w:pPr>
-      <w:rPr/>
-    </w:lvl>
-    <w:lvl w:ilvl="5">
-      <w:start w:val="1"/>
-      <w:numFmt w:val="decimal"/>
-      <w:lvlText w:val="%6."/>
-      <w:lvlJc w:val="left"/>
-      <w:pPr>
-        <w:tabs>
-          <w:tab w:val="num" w:pos="2520"/>
-        </w:tabs>
-        <w:ind w:left="2520" w:hanging="360"/>
-      </w:pPr>
-      <w:rPr/>
-    </w:lvl>
-    <w:lvl w:ilvl="6">
-      <w:start w:val="1"/>
-      <w:numFmt w:val="decimal"/>
-      <w:lvlText w:val="%7."/>
-      <w:lvlJc w:val="left"/>
-      <w:pPr>
-        <w:tabs>
-          <w:tab w:val="num" w:pos="2880"/>
-        </w:tabs>
-        <w:ind w:left="2880" w:hanging="360"/>
-      </w:pPr>
-      <w:rPr/>
-    </w:lvl>
-    <w:lvl w:ilvl="7">
-      <w:start w:val="1"/>
-      <w:numFmt w:val="decimal"/>
-      <w:lvlText w:val="%8."/>
-      <w:lvlJc w:val="left"/>
-      <w:pPr>
-        <w:tabs>
-          <w:tab w:val="num" w:pos="3240"/>
-        </w:tabs>
-        <w:ind w:left="3240" w:hanging="360"/>
-      </w:pPr>
-      <w:rPr/>
-    </w:lvl>
-    <w:lvl w:ilvl="8">
-      <w:start w:val="1"/>
-      <w:numFmt w:val="decimal"/>
-      <w:lvlText w:val="%9."/>
-      <w:lvlJc w:val="left"/>
-      <w:pPr>
-        <w:tabs>
-          <w:tab w:val="num" w:pos="3600"/>
-        </w:tabs>
-        <w:ind w:left="3600" w:hanging="360"/>
-      </w:pPr>
-      <w:rPr/>
-    </w:lvl>
-  </w:abstractNum>
-  <w:abstractNum w:abstractNumId="3">
-    <w:lvl w:ilvl="0">
-      <w:start w:val="1"/>
-      <w:numFmt w:val="none"/>
-      <w:suff w:val="nothing"/>
-      <w:lvlText w:val=""/>
-      <w:lvlJc w:val="left"/>
-      <w:pPr>
-        <w:tabs>
-          <w:tab w:val="num" w:pos="0"/>
-        </w:tabs>
-        <w:ind w:left="0" w:hanging="0"/>
-      </w:pPr>
-    </w:lvl>
-    <w:lvl w:ilvl="1">
-      <w:start w:val="1"/>
-      <w:numFmt w:val="none"/>
-      <w:suff w:val="nothing"/>
-      <w:lvlText w:val=""/>
-      <w:lvlJc w:val="left"/>
-      <w:pPr>
-        <w:tabs>
-          <w:tab w:val="num" w:pos="0"/>
-        </w:tabs>
-        <w:ind w:left="0" w:hanging="0"/>
-      </w:pPr>
-    </w:lvl>
-    <w:lvl w:ilvl="2">
-      <w:start w:val="1"/>
-      <w:numFmt w:val="none"/>
-      <w:suff w:val="nothing"/>
-      <w:lvlText w:val=""/>
-      <w:lvlJc w:val="left"/>
-      <w:pPr>
-        <w:tabs>
-          <w:tab w:val="num" w:pos="0"/>
-        </w:tabs>
-        <w:ind w:left="0" w:hanging="0"/>
-      </w:pPr>
-    </w:lvl>
-    <w:lvl w:ilvl="3">
-      <w:start w:val="1"/>
-      <w:numFmt w:val="none"/>
-      <w:suff w:val="nothing"/>
-      <w:lvlText w:val=""/>
-      <w:lvlJc w:val="left"/>
-      <w:pPr>
-        <w:tabs>
-          <w:tab w:val="num" w:pos="0"/>
-        </w:tabs>
-        <w:ind w:left="0" w:hanging="0"/>
-      </w:pPr>
-    </w:lvl>
-    <w:lvl w:ilvl="4">
-      <w:start w:val="1"/>
-      <w:numFmt w:val="none"/>
-      <w:suff w:val="nothing"/>
-      <w:lvlText w:val=""/>
-      <w:lvlJc w:val="left"/>
-      <w:pPr>
-        <w:tabs>
-          <w:tab w:val="num" w:pos="0"/>
-        </w:tabs>
-        <w:ind w:left="0" w:hanging="0"/>
-      </w:pPr>
-    </w:lvl>
-    <w:lvl w:ilvl="5">
-      <w:start w:val="1"/>
-      <w:numFmt w:val="none"/>
-      <w:suff w:val="nothing"/>
-      <w:lvlText w:val=""/>
-      <w:lvlJc w:val="left"/>
-      <w:pPr>
-        <w:tabs>
-          <w:tab w:val="num" w:pos="0"/>
-        </w:tabs>
-        <w:ind w:left="0" w:hanging="0"/>
-      </w:pPr>
-    </w:lvl>
-    <w:lvl w:ilvl="6">
-      <w:start w:val="1"/>
-      <w:numFmt w:val="none"/>
-      <w:suff w:val="nothing"/>
-      <w:lvlText w:val=""/>
-      <w:lvlJc w:val="left"/>
-      <w:pPr>
-        <w:tabs>
-          <w:tab w:val="num" w:pos="0"/>
-        </w:tabs>
-        <w:ind w:left="0" w:hanging="0"/>
-      </w:pPr>
-    </w:lvl>
-    <w:lvl w:ilvl="7">
-      <w:start w:val="1"/>
-      <w:numFmt w:val="none"/>
-      <w:suff w:val="nothing"/>
-      <w:lvlText w:val=""/>
-      <w:lvlJc w:val="left"/>
-      <w:pPr>
-        <w:tabs>
-          <w:tab w:val="num" w:pos="0"/>
-        </w:tabs>
-        <w:ind w:left="0" w:hanging="0"/>
-      </w:pPr>
-    </w:lvl>
-    <w:lvl w:ilvl="8">
-      <w:start w:val="1"/>
-      <w:numFmt w:val="none"/>
-      <w:suff w:val="nothing"/>
-      <w:lvlText w:val=""/>
-      <w:lvlJc w:val="left"/>
-      <w:pPr>
-        <w:tabs>
-          <w:tab w:val="num" w:pos="0"/>
-        </w:tabs>
-        <w:ind w:left="0" w:hanging="0"/>
-      </w:pPr>
-    </w:lvl>
-  </w:abstractNum>
-  <w:num w:numId="1">
-    <w:abstractNumId w:val="1"/>
-  </w:num>
-  <w:num w:numId="2">
-    <w:abstractNumId w:val="2"/>
-  </w:num>
-  <w:num w:numId="3">
-    <w:abstractNumId w:val="3"/>
-  </w:num>
-</w:numbering>
 </file>
 
 <file path=word/styles.xml><?xml version="1.0" encoding="utf-8"?>
@@ -1915,6 +1585,28 @@
       <w:rFonts w:cs="Lohit Devanagari"/>
     </w:rPr>
   </w:style>
+  <w:style w:type="paragraph" w:styleId="HeaderandFooter">
+    <w:name w:val="Header and Footer"/>
+    <w:basedOn w:val="Normal"/>
+    <w:qFormat/>
+    <w:pPr>
+      <w:suppressLineNumbers/>
+      <w:tabs>
+        <w:tab w:val="clear" w:pos="720"/>
+        <w:tab w:val="center" w:pos="4680" w:leader="none"/>
+        <w:tab w:val="right" w:pos="9360" w:leader="none"/>
+      </w:tabs>
+    </w:pPr>
+    <w:rPr/>
+  </w:style>
+  <w:style w:type="paragraph" w:styleId="Header">
+    <w:name w:val="Header"/>
+    <w:basedOn w:val="HeaderandFooter"/>
+    <w:pPr>
+      <w:suppressLineNumbers/>
+    </w:pPr>
+    <w:rPr/>
+  </w:style>
   <w:style w:type="numbering" w:styleId="NoList" w:default="1">
     <w:name w:val="No List"/>
     <w:uiPriority w:val="99"/>

</xml_diff>

<commit_message>
Add visual check for pdf outputs
</commit_message>
<xml_diff>
--- a/test/datasets/test_sample.docx
+++ b/test/datasets/test_sample.docx
@@ -105,7 +105,7 @@
                 <wp:inline distT="0" distB="0" distL="0" distR="0">
                   <wp:extent cx="1009650" cy="1009650"/>
                   <wp:effectExtent l="0" t="0" r="0" b="0"/>
-                  <wp:docPr id="2" name="Image2" descr="{d.chrome_dino}"/>
+                  <wp:docPr id="2" name="Image2" descr="{d.logo_url}"/>
                   <wp:cNvGraphicFramePr>
                     <a:graphicFrameLocks xmlns:a="http://schemas.openxmlformats.org/drawingml/2006/main" noChangeAspect="1"/>
                   </wp:cNvGraphicFramePr>
@@ -113,7 +113,7 @@
                     <a:graphicData uri="http://schemas.openxmlformats.org/drawingml/2006/picture">
                       <pic:pic xmlns:pic="http://schemas.openxmlformats.org/drawingml/2006/picture">
                         <pic:nvPicPr>
-                          <pic:cNvPr id="2" name="Image2" descr="{d.chrome_dino}"/>
+                          <pic:cNvPr id="2" name="Image2" descr="{d.logo_url}"/>
                           <pic:cNvPicPr>
                             <a:picLocks noChangeAspect="1" noChangeArrowheads="1"/>
                           </pic:cNvPicPr>
@@ -293,37 +293,7 @@
                 <w:szCs w:val="20"/>
                 <w:lang w:val="en-US" w:eastAsia="en-US" w:bidi="ar-SA"/>
               </w:rPr>
-              <w:t>{d.html.top</w:t>
-            </w:r>
-            <w:r>
-              <w:rPr>
-                <w:rFonts w:eastAsia="Roboto" w:cs="Roboto" w:ascii="Roboto" w:hAnsi="Roboto"/>
-                <w:b w:val="false"/>
-                <w:bCs w:val="false"/>
-                <w:i/>
-                <w:iCs/>
-                <w:color w:val="666666"/>
-                <w:kern w:val="0"/>
-                <w:sz w:val="20"/>
-                <w:szCs w:val="20"/>
-                <w:lang w:val="en-US" w:eastAsia="en-US" w:bidi="ar-SA"/>
-              </w:rPr>
-              <w:t>Left</w:t>
-            </w:r>
-            <w:r>
-              <w:rPr>
-                <w:rFonts w:eastAsia="Roboto" w:cs="Roboto" w:ascii="Roboto" w:hAnsi="Roboto"/>
-                <w:b w:val="false"/>
-                <w:bCs w:val="false"/>
-                <w:i/>
-                <w:iCs/>
-                <w:color w:val="666666"/>
-                <w:kern w:val="0"/>
-                <w:sz w:val="20"/>
-                <w:szCs w:val="20"/>
-                <w:lang w:val="en-US" w:eastAsia="en-US" w:bidi="ar-SA"/>
-              </w:rPr>
-              <w:t>:html}</w:t>
+              <w:t>{d.html.topLeft:html}</w:t>
             </w:r>
           </w:p>
         </w:tc>
@@ -406,29 +376,7 @@
                 <w:szCs w:val="36"/>
                 <w:lang w:val="en-US" w:eastAsia="en-US" w:bidi="ar-SA"/>
               </w:rPr>
-              <w:t>{d.html.</w:t>
-            </w:r>
-            <w:r>
-              <w:rPr>
-                <w:rFonts w:eastAsia="Calibri" w:cs="Calibri"/>
-                <w:color w:val="666666"/>
-                <w:kern w:val="0"/>
-                <w:sz w:val="36"/>
-                <w:szCs w:val="36"/>
-                <w:lang w:val="en-US" w:eastAsia="en-US" w:bidi="ar-SA"/>
-              </w:rPr>
-              <w:t>topRight</w:t>
-            </w:r>
-            <w:r>
-              <w:rPr>
-                <w:rFonts w:eastAsia="Calibri" w:cs="Calibri"/>
-                <w:color w:val="666666"/>
-                <w:kern w:val="0"/>
-                <w:sz w:val="36"/>
-                <w:szCs w:val="36"/>
-                <w:lang w:val="en-US" w:eastAsia="en-US" w:bidi="ar-SA"/>
-              </w:rPr>
-              <w:t>:html}</w:t>
+              <w:t>{d.html.topRight:html}</w:t>
             </w:r>
           </w:p>
         </w:tc>

</xml_diff>

<commit_message>
Update HTML supports and limitations in test render
</commit_message>
<xml_diff>
--- a/test/datasets/test_sample.docx
+++ b/test/datasets/test_sample.docx
@@ -2,17 +2,6 @@
 <file path=word/document.xml><?xml version="1.0" encoding="utf-8"?>
 <w:document xmlns:o="urn:schemas-microsoft-com:office:office" xmlns:r="http://schemas.openxmlformats.org/officeDocument/2006/relationships" xmlns:v="urn:schemas-microsoft-com:vml" xmlns:w="http://schemas.openxmlformats.org/wordprocessingml/2006/main" xmlns:w10="urn:schemas-microsoft-com:office:word" xmlns:wp="http://schemas.openxmlformats.org/drawingml/2006/wordprocessingDrawing" xmlns:wps="http://schemas.microsoft.com/office/word/2010/wordprocessingShape" xmlns:wpg="http://schemas.microsoft.com/office/word/2010/wordprocessingGroup" xmlns:mc="http://schemas.openxmlformats.org/markup-compatibility/2006" xmlns:wp14="http://schemas.microsoft.com/office/word/2010/wordprocessingDrawing" xmlns:w14="http://schemas.microsoft.com/office/word/2010/wordml" xmlns:w15="http://schemas.microsoft.com/office/word/2012/wordml" mc:Ignorable="w14 wp14 w15">
   <w:body>
-    <w:p>
-      <w:pPr>
-        <w:pStyle w:val="Normal"/>
-        <w:spacing w:lineRule="auto" w:line="240"/>
-        <w:rPr/>
-      </w:pPr>
-      <w:r>
-        <w:rPr/>
-        <w:br/>
-      </w:r>
-    </w:p>
     <w:tbl>
       <w:tblPr>
         <w:tblStyle w:val="TableGrid"/>

</xml_diff>